<commit_message>
Halda zmen, hlavne mailovani
</commit_message>
<xml_diff>
--- a/dokumenty/obchodni_podminky_leden_2022.docx
+++ b/dokumenty/obchodni_podminky_leden_2022.docx
@@ -475,23 +475,30 @@
         </w:rPr>
         <w:t xml:space="preserve"> dostupná na adrese </w:t>
       </w:r>
-      <w:r>
-        <w:t>https://doplnky.shoptet.cz</w:t>
-      </w:r>
-      <w:r>
-        <w:rPr>
-          <w:lang w:val="cs-CZ"/>
-        </w:rPr>
-        <w:t>/</w:t>
-      </w:r>
-      <w:proofErr w:type="spellStart"/>
-      <w:r>
-        <w:rPr>
-          <w:lang w:val="cs-CZ"/>
-        </w:rPr>
-        <w:t>fakturoid</w:t>
-      </w:r>
-      <w:proofErr w:type="spellEnd"/>
+      <w:hyperlink r:id="rId9" w:history="1">
+        <w:r>
+          <w:rPr>
+            <w:rStyle w:val="Hypertextovodkaz"/>
+          </w:rPr>
+          <w:t>https://doplnky.shoptet.cz</w:t>
+        </w:r>
+        <w:r>
+          <w:rPr>
+            <w:rStyle w:val="Hypertextovodkaz"/>
+            <w:lang w:val="cs-CZ"/>
+          </w:rPr>
+          <w:t>/</w:t>
+        </w:r>
+        <w:proofErr w:type="spellStart"/>
+        <w:r>
+          <w:rPr>
+            <w:rStyle w:val="Hypertextovodkaz"/>
+            <w:lang w:val="cs-CZ"/>
+          </w:rPr>
+          <w:t>fakturoid</w:t>
+        </w:r>
+        <w:proofErr w:type="spellEnd"/>
+      </w:hyperlink>
       <w:r>
         <w:rPr>
           <w:lang w:val="cs-CZ"/>
@@ -783,7 +790,7 @@
         </w:rPr>
         <w:t xml:space="preserve">Abyste mohli začít užívat Službu, musíte si nejprve u Shoptetu vytvořit uživatelský účet (například zde </w:t>
       </w:r>
-      <w:hyperlink r:id="rId9" w:history="1">
+      <w:hyperlink r:id="rId10" w:history="1">
         <w:r>
           <w:rPr>
             <w:rStyle w:val="Hypertextovodkaz"/>
@@ -873,7 +880,7 @@
         </w:rPr>
         <w:t xml:space="preserve"> (například zde </w:t>
       </w:r>
-      <w:hyperlink r:id="rId10" w:history="1">
+      <w:hyperlink r:id="rId11" w:history="1">
         <w:r>
           <w:rPr>
             <w:rStyle w:val="Hypertextovodkaz"/>
@@ -3401,7 +3408,7 @@
       <w:r>
         <w:t xml:space="preserve">Při užívání Služby dochází ke zpracování Vašich osobních údajů či osobních údajů Vašich pracovníků/odpovědných osob. Veškeré informace o tomto zpracování jsou uvedeny v samostatném dokumentu </w:t>
       </w:r>
-      <w:hyperlink r:id="rId11" w:history="1">
+      <w:hyperlink r:id="rId12" w:history="1">
         <w:commentRangeStart w:id="1"/>
         <w:r>
           <w:rPr>
@@ -5816,9 +5823,9 @@
       </w:r>
     </w:p>
     <w:sectPr>
-      <w:headerReference w:type="default" r:id="rId16"/>
-      <w:footerReference w:type="even" r:id="rId17"/>
-      <w:footerReference w:type="default" r:id="rId18"/>
+      <w:headerReference w:type="default" r:id="rId17"/>
+      <w:footerReference w:type="even" r:id="rId18"/>
+      <w:footerReference w:type="default" r:id="rId19"/>
       <w:pgSz w:w="11909" w:h="16834"/>
       <w:pgMar w:top="1417" w:right="1417" w:bottom="1417" w:left="1417" w:header="0" w:footer="0" w:gutter="0"/>
       <w:pgNumType w:start="1"/>

</xml_diff>

<commit_message>
Uprava dokumentu a zacisteni odsazeni loga na landingpage
</commit_message>
<xml_diff>
--- a/dokumenty/obchodni_podminky_leden_2022.docx
+++ b/dokumenty/obchodni_podminky_leden_2022.docx
@@ -501,6 +501,22 @@
       </w:hyperlink>
       <w:r>
         <w:rPr>
+          <w:rStyle w:val="Hypertextovodkaz"/>
+          <w:lang w:val="cs-CZ"/>
+        </w:rPr>
+        <w:t>-by-</w:t>
+      </w:r>
+      <w:proofErr w:type="spellStart"/>
+      <w:r>
+        <w:rPr>
+          <w:rStyle w:val="Hypertextovodkaz"/>
+          <w:lang w:val="cs-CZ"/>
+        </w:rPr>
+        <w:t>kulhanek</w:t>
+      </w:r>
+      <w:proofErr w:type="spellEnd"/>
+      <w:r>
+        <w:rPr>
           <w:lang w:val="cs-CZ"/>
         </w:rPr>
         <w:t xml:space="preserve">. </w:t>
@@ -587,6 +603,9 @@
         <w:t>Fakturoid</w:t>
       </w:r>
       <w:proofErr w:type="spellEnd"/>
+      <w:r>
+        <w:t xml:space="preserve"> by Kulhánek</w:t>
+      </w:r>
       <w:r>
         <w:rPr>
           <w:lang w:val="cs-CZ"/>

</xml_diff>